<commit_message>
a bug fix to the web interface documentation, pointed out by Johannes
git-svn-id: https://svn.divms.uiowa.edu/repos/clc/projects/starexec/dev/branches/fb1/starexec@20833 bd178f5f-7bea-4014-844f-495ca19b8805
</commit_message>
<xml_diff>
--- a/WebContent/public/WebInterface.docx
+++ b/WebContent/public/WebInterface.docx
@@ -28,6 +28,14 @@
           <w:szCs w:val="36"/>
         </w:rPr>
         <w:t>Table of Contents</w:t>
+      </w:r>
+    </w:p>
+    <w:p>
+      <w:pPr>
+        <w:pStyle w:val="style0"/>
+      </w:pPr>
+      <w:r>
+        <w:rPr/>
       </w:r>
     </w:p>
     <w:p>
@@ -39,7 +47,7 @@
           <w:pgNumType w:fmt="decimal"/>
           <w:formProt w:val="false"/>
           <w:textDirection w:val="lrTb"/>
-          <w:docGrid w:charSpace="8192" w:linePitch="360" w:type="default"/>
+          <w:docGrid w:charSpace="16384" w:linePitch="360" w:type="default"/>
         </w:sectPr>
       </w:pPr>
     </w:p>
@@ -120,7 +128,7 @@
           </w:rPr>
           <w:t>1.3Maintaining a Session</w:t>
           <w:tab/>
-          <w:t>2</w:t>
+          <w:t>3</w:t>
         </w:r>
       </w:hyperlink>
     </w:p>
@@ -174,7 +182,7 @@
           </w:rPr>
           <w:t>2.1Add Space</w:t>
           <w:tab/>
-          <w:t>3</w:t>
+          <w:t>4</w:t>
         </w:r>
       </w:hyperlink>
     </w:p>
@@ -480,7 +488,7 @@
           </w:rPr>
           <w:t>3.6Linking / Copying Solvers to a Space</w:t>
           <w:tab/>
-          <w:t>12</w:t>
+          <w:t>13</w:t>
         </w:r>
       </w:hyperlink>
     </w:p>
@@ -588,7 +596,7 @@
           </w:rPr>
           <w:t>3.12Recycle Orphaned Solvers</w:t>
           <w:tab/>
-          <w:t>15</w:t>
+          <w:t>16</w:t>
         </w:r>
       </w:hyperlink>
     </w:p>
@@ -894,7 +902,7 @@
           </w:rPr>
           <w:t>5.6Removing Benchmarks From a Space</w:t>
           <w:tab/>
-          <w:t>22</w:t>
+          <w:t>23</w:t>
         </w:r>
       </w:hyperlink>
     </w:p>
@@ -930,7 +938,7 @@
           </w:rPr>
           <w:t>5.8Edit Benchmark</w:t>
           <w:tab/>
-          <w:t>23</w:t>
+          <w:t>24</w:t>
         </w:r>
       </w:hyperlink>
     </w:p>
@@ -1056,7 +1064,7 @@
           </w:rPr>
           <w:t>5.15Delete Recycled Benchmarks</w:t>
           <w:tab/>
-          <w:t>26</w:t>
+          <w:t>27</w:t>
         </w:r>
       </w:hyperlink>
     </w:p>
@@ -1290,7 +1298,7 @@
           </w:rPr>
           <w:t>6.12Rerun Job Pairs That Reported Incorrectly</w:t>
           <w:tab/>
-          <w:t>33</w:t>
+          <w:t>34</w:t>
         </w:r>
       </w:hyperlink>
     </w:p>
@@ -1380,7 +1388,7 @@
           </w:rPr>
           <w:t>6.17View Qstat Output</w:t>
           <w:tab/>
-          <w:t>35</w:t>
+          <w:t>36</w:t>
         </w:r>
       </w:hyperlink>
     </w:p>
@@ -1488,7 +1496,7 @@
           </w:rPr>
           <w:t>7.4View Job Pair Output</w:t>
           <w:tab/>
-          <w:t>37</w:t>
+          <w:t>38</w:t>
         </w:r>
       </w:hyperlink>
     </w:p>
@@ -1632,7 +1640,7 @@
           </w:rPr>
           <w:t>9.3Leave Space</w:t>
           <w:tab/>
-          <w:t>40</w:t>
+          <w:t>41</w:t>
         </w:r>
       </w:hyperlink>
     </w:p>
@@ -1697,7 +1705,7 @@
           <w:tab w:leader="dot" w:pos="9580" w:val="right"/>
         </w:tabs>
       </w:pPr>
-      <w:hyperlink w:anchor="__RefHeading__4394_1402434811">
+      <w:hyperlink w:anchor="__RefHeading__2539_465580529">
         <w:r>
           <w:rPr>
             <w:rStyle w:val="style29"/>
@@ -1715,7 +1723,7 @@
           <w:tab w:leader="dot" w:pos="9580" w:val="right"/>
         </w:tabs>
       </w:pPr>
-      <w:hyperlink w:anchor="__RefHeading__4396_1402434811">
+      <w:hyperlink w:anchor="__RefHeading__2541_465580529">
         <w:r>
           <w:rPr>
             <w:rStyle w:val="style29"/>
@@ -1863,7 +1871,41 @@
           <w:pgMar w:bottom="1440" w:footer="0" w:gutter="0" w:header="0" w:left="1440" w:right="1440" w:top="1440"/>
           <w:formProt/>
           <w:textDirection w:val="lrTb"/>
-          <w:docGrid w:charSpace="8192" w:linePitch="360" w:type="default"/>
+          <w:docGrid w:charSpace="16384" w:linePitch="360" w:type="default"/>
+        </w:sectPr>
+      </w:pPr>
+    </w:p>
+    <w:p>
+      <w:pPr>
+        <w:pStyle w:val="style37"/>
+        <w:tabs>
+          <w:tab w:leader="dot" w:pos="9800" w:val="right"/>
+          <w:tab w:leader="dot" w:pos="10129" w:val="right"/>
+        </w:tabs>
+      </w:pPr>
+      <w:hyperlink w:anchor="__RefHeading__4410_1402434811">
+        <w:r>
+          <w:rPr/>
+        </w:r>
+      </w:hyperlink>
+    </w:p>
+    <w:p>
+      <w:pPr>
+        <w:pStyle w:val="style0"/>
+      </w:pPr>
+      <w:r>
+        <w:rPr/>
+      </w:r>
+    </w:p>
+    <w:p>
+      <w:pPr>
+        <w:sectPr>
+          <w:type w:val="continuous"/>
+          <w:pgSz w:h="15840" w:w="12240"/>
+          <w:pgMar w:bottom="1440" w:footer="0" w:gutter="0" w:header="0" w:left="1440" w:right="1440" w:top="1440"/>
+          <w:formProt w:val="false"/>
+          <w:textDirection w:val="lrTb"/>
+          <w:docGrid w:charSpace="16384" w:linePitch="360" w:type="default"/>
         </w:sectPr>
       </w:pPr>
     </w:p>
@@ -1883,7 +1925,7 @@
         <w:pStyle w:val="style1"/>
         <w:numPr>
           <w:ilvl w:val="0"/>
-          <w:numId w:val="1"/>
+          <w:numId w:val="2"/>
         </w:numPr>
       </w:pPr>
       <w:bookmarkStart w:id="0" w:name="__RefHeading__4212_1402434811"/>
@@ -1900,7 +1942,7 @@
         <w:pStyle w:val="style2"/>
         <w:numPr>
           <w:ilvl w:val="1"/>
-          <w:numId w:val="1"/>
+          <w:numId w:val="2"/>
         </w:numPr>
         <w:ind w:hanging="0" w:left="720" w:right="0"/>
       </w:pPr>
@@ -1927,6 +1969,7 @@
       <w:hyperlink r:id="rId2">
         <w:r>
           <w:rPr>
+            <w:rStyle w:val="style18"/>
             <w:rStyle w:val="style18"/>
           </w:rPr>
           <w:t>https://www.starexec.org/starexec/secure/</w:t>
@@ -1958,6 +2001,7 @@
         <w:r>
           <w:rPr>
             <w:rStyle w:val="style18"/>
+            <w:rStyle w:val="style18"/>
           </w:rPr>
           <w:t>https://www.starexec.org/starexec/</w:t>
         </w:r>
@@ -1977,7 +2021,7 @@
         <w:pStyle w:val="style2"/>
         <w:numPr>
           <w:ilvl w:val="1"/>
-          <w:numId w:val="1"/>
+          <w:numId w:val="2"/>
         </w:numPr>
         <w:ind w:hanging="0" w:left="720" w:right="0"/>
       </w:pPr>
@@ -2101,9 +2145,7 @@
         <w:pStyle w:val="style0"/>
       </w:pPr>
       <w:r>
-        <w:rPr>
-          <w:b/>
-        </w:rPr>
+        <w:rPr/>
       </w:r>
     </w:p>
     <w:p>
@@ -2356,7 +2398,7 @@
         <w:pStyle w:val="style2"/>
         <w:numPr>
           <w:ilvl w:val="1"/>
-          <w:numId w:val="1"/>
+          <w:numId w:val="2"/>
         </w:numPr>
         <w:ind w:hanging="0" w:left="720" w:right="0"/>
       </w:pPr>
@@ -2408,7 +2450,7 @@
         <w:pStyle w:val="style2"/>
         <w:numPr>
           <w:ilvl w:val="1"/>
-          <w:numId w:val="1"/>
+          <w:numId w:val="2"/>
         </w:numPr>
         <w:ind w:hanging="0" w:left="720" w:right="0"/>
       </w:pPr>
@@ -2564,7 +2606,7 @@
         <w:pStyle w:val="style1"/>
         <w:numPr>
           <w:ilvl w:val="0"/>
-          <w:numId w:val="1"/>
+          <w:numId w:val="2"/>
         </w:numPr>
       </w:pPr>
       <w:bookmarkStart w:id="7" w:name="__RefHeading__4222_1402434811"/>
@@ -2581,7 +2623,7 @@
         <w:pStyle w:val="style2"/>
         <w:numPr>
           <w:ilvl w:val="1"/>
-          <w:numId w:val="1"/>
+          <w:numId w:val="2"/>
         </w:numPr>
         <w:ind w:hanging="0" w:left="720" w:right="0"/>
       </w:pPr>
@@ -2798,7 +2840,7 @@
         <w:pStyle w:val="style2"/>
         <w:numPr>
           <w:ilvl w:val="1"/>
-          <w:numId w:val="1"/>
+          <w:numId w:val="2"/>
         </w:numPr>
         <w:ind w:hanging="0" w:left="720" w:right="0"/>
       </w:pPr>
@@ -2929,7 +2971,7 @@
         <w:pStyle w:val="style2"/>
         <w:numPr>
           <w:ilvl w:val="1"/>
-          <w:numId w:val="1"/>
+          <w:numId w:val="2"/>
         </w:numPr>
         <w:ind w:hanging="0" w:left="720" w:right="0"/>
       </w:pPr>
@@ -3086,7 +3128,7 @@
         <w:pStyle w:val="style2"/>
         <w:numPr>
           <w:ilvl w:val="1"/>
-          <w:numId w:val="1"/>
+          <w:numId w:val="2"/>
         </w:numPr>
         <w:ind w:hanging="0" w:left="720" w:right="0"/>
       </w:pPr>
@@ -3243,7 +3285,7 @@
         <w:pStyle w:val="style2"/>
         <w:numPr>
           <w:ilvl w:val="1"/>
-          <w:numId w:val="1"/>
+          <w:numId w:val="2"/>
         </w:numPr>
         <w:ind w:hanging="0" w:left="720" w:right="0"/>
       </w:pPr>
@@ -3398,7 +3440,7 @@
         <w:pStyle w:val="style2"/>
         <w:numPr>
           <w:ilvl w:val="1"/>
-          <w:numId w:val="1"/>
+          <w:numId w:val="2"/>
         </w:numPr>
         <w:ind w:hanging="0" w:left="720" w:right="0"/>
       </w:pPr>
@@ -3529,7 +3571,7 @@
         <w:pStyle w:val="style2"/>
         <w:numPr>
           <w:ilvl w:val="1"/>
-          <w:numId w:val="1"/>
+          <w:numId w:val="2"/>
         </w:numPr>
         <w:ind w:hanging="0" w:left="720" w:right="0"/>
       </w:pPr>
@@ -3726,7 +3768,7 @@
         <w:pStyle w:val="style2"/>
         <w:numPr>
           <w:ilvl w:val="1"/>
-          <w:numId w:val="1"/>
+          <w:numId w:val="2"/>
         </w:numPr>
         <w:ind w:hanging="0" w:left="720" w:right="0"/>
       </w:pPr>
@@ -3879,7 +3921,7 @@
         <w:pStyle w:val="style2"/>
         <w:numPr>
           <w:ilvl w:val="1"/>
-          <w:numId w:val="1"/>
+          <w:numId w:val="2"/>
         </w:numPr>
         <w:ind w:hanging="0" w:left="720" w:right="0"/>
       </w:pPr>
@@ -4006,7 +4048,7 @@
         <w:pStyle w:val="style2"/>
         <w:numPr>
           <w:ilvl w:val="1"/>
-          <w:numId w:val="1"/>
+          <w:numId w:val="2"/>
         </w:numPr>
         <w:ind w:hanging="0" w:left="720" w:right="0"/>
       </w:pPr>
@@ -4153,7 +4195,7 @@
         <w:pStyle w:val="style2"/>
         <w:numPr>
           <w:ilvl w:val="1"/>
-          <w:numId w:val="1"/>
+          <w:numId w:val="2"/>
         </w:numPr>
         <w:ind w:hanging="0" w:left="720" w:right="0"/>
       </w:pPr>
@@ -4295,7 +4337,7 @@
         <w:pStyle w:val="style1"/>
         <w:numPr>
           <w:ilvl w:val="0"/>
-          <w:numId w:val="1"/>
+          <w:numId w:val="2"/>
         </w:numPr>
       </w:pPr>
       <w:bookmarkStart w:id="31" w:name="__RefHeading__4246_1402434811"/>
@@ -4312,7 +4354,7 @@
         <w:pStyle w:val="style2"/>
         <w:numPr>
           <w:ilvl w:val="1"/>
-          <w:numId w:val="1"/>
+          <w:numId w:val="2"/>
         </w:numPr>
         <w:ind w:hanging="0" w:left="720" w:right="0"/>
       </w:pPr>
@@ -4561,7 +4603,7 @@
         <w:pStyle w:val="style2"/>
         <w:numPr>
           <w:ilvl w:val="1"/>
-          <w:numId w:val="1"/>
+          <w:numId w:val="2"/>
         </w:numPr>
         <w:ind w:hanging="0" w:left="720" w:right="0"/>
       </w:pPr>
@@ -4587,7 +4629,7 @@
       </w:r>
       <w:r>
         <w:rPr/>
-        <w:t>: upload/jobXML</w:t>
+        <w:t>: upload/configurations</w:t>
       </w:r>
     </w:p>
     <w:p>
@@ -4739,7 +4781,7 @@
         <w:pStyle w:val="style2"/>
         <w:numPr>
           <w:ilvl w:val="1"/>
-          <w:numId w:val="1"/>
+          <w:numId w:val="2"/>
         </w:numPr>
         <w:ind w:hanging="0" w:left="720" w:right="0"/>
       </w:pPr>
@@ -4917,7 +4959,7 @@
         <w:pStyle w:val="style2"/>
         <w:numPr>
           <w:ilvl w:val="1"/>
-          <w:numId w:val="1"/>
+          <w:numId w:val="2"/>
         </w:numPr>
         <w:ind w:hanging="0" w:left="720" w:right="0"/>
       </w:pPr>
@@ -5056,7 +5098,7 @@
         <w:pStyle w:val="style2"/>
         <w:numPr>
           <w:ilvl w:val="1"/>
-          <w:numId w:val="1"/>
+          <w:numId w:val="2"/>
         </w:numPr>
         <w:ind w:hanging="0" w:left="720" w:right="0"/>
       </w:pPr>
@@ -5174,7 +5216,7 @@
         <w:pStyle w:val="style2"/>
         <w:numPr>
           <w:ilvl w:val="1"/>
-          <w:numId w:val="1"/>
+          <w:numId w:val="2"/>
         </w:numPr>
         <w:ind w:hanging="0" w:left="720" w:right="0"/>
       </w:pPr>
@@ -5362,7 +5404,7 @@
         <w:pStyle w:val="style2"/>
         <w:numPr>
           <w:ilvl w:val="1"/>
-          <w:numId w:val="1"/>
+          <w:numId w:val="2"/>
         </w:numPr>
         <w:ind w:hanging="0" w:left="720" w:right="0"/>
       </w:pPr>
@@ -5528,7 +5570,7 @@
         <w:pStyle w:val="style2"/>
         <w:numPr>
           <w:ilvl w:val="1"/>
-          <w:numId w:val="1"/>
+          <w:numId w:val="2"/>
         </w:numPr>
         <w:ind w:hanging="0" w:left="720" w:right="0"/>
       </w:pPr>
@@ -5680,7 +5722,7 @@
         <w:pStyle w:val="style2"/>
         <w:numPr>
           <w:ilvl w:val="1"/>
-          <w:numId w:val="1"/>
+          <w:numId w:val="2"/>
         </w:numPr>
         <w:ind w:hanging="0" w:left="720" w:right="0"/>
       </w:pPr>
@@ -5856,7 +5898,7 @@
         <w:pStyle w:val="style2"/>
         <w:numPr>
           <w:ilvl w:val="1"/>
-          <w:numId w:val="1"/>
+          <w:numId w:val="2"/>
         </w:numPr>
         <w:ind w:hanging="0" w:left="720" w:right="0"/>
       </w:pPr>
@@ -6020,7 +6062,7 @@
         <w:pStyle w:val="style2"/>
         <w:numPr>
           <w:ilvl w:val="1"/>
-          <w:numId w:val="1"/>
+          <w:numId w:val="2"/>
         </w:numPr>
         <w:ind w:hanging="0" w:left="720" w:right="0"/>
       </w:pPr>
@@ -6150,7 +6192,7 @@
         <w:pStyle w:val="style2"/>
         <w:numPr>
           <w:ilvl w:val="1"/>
-          <w:numId w:val="1"/>
+          <w:numId w:val="2"/>
         </w:numPr>
         <w:ind w:hanging="0" w:left="720" w:right="0"/>
       </w:pPr>
@@ -6272,7 +6314,7 @@
         <w:pStyle w:val="style2"/>
         <w:numPr>
           <w:ilvl w:val="1"/>
-          <w:numId w:val="1"/>
+          <w:numId w:val="2"/>
         </w:numPr>
         <w:ind w:hanging="0" w:left="720" w:right="0"/>
       </w:pPr>
@@ -6402,7 +6444,7 @@
         <w:pStyle w:val="style2"/>
         <w:numPr>
           <w:ilvl w:val="1"/>
-          <w:numId w:val="1"/>
+          <w:numId w:val="2"/>
         </w:numPr>
         <w:ind w:hanging="0" w:left="720" w:right="0"/>
       </w:pPr>
@@ -6510,7 +6552,7 @@
         <w:pStyle w:val="style2"/>
         <w:numPr>
           <w:ilvl w:val="1"/>
-          <w:numId w:val="1"/>
+          <w:numId w:val="2"/>
         </w:numPr>
         <w:ind w:hanging="0" w:left="720" w:right="0"/>
       </w:pPr>
@@ -6640,7 +6682,7 @@
         <w:pStyle w:val="style2"/>
         <w:numPr>
           <w:ilvl w:val="1"/>
-          <w:numId w:val="1"/>
+          <w:numId w:val="2"/>
         </w:numPr>
         <w:ind w:hanging="0" w:left="720" w:right="0"/>
       </w:pPr>
@@ -6748,7 +6790,7 @@
         <w:pStyle w:val="style2"/>
         <w:numPr>
           <w:ilvl w:val="1"/>
-          <w:numId w:val="1"/>
+          <w:numId w:val="2"/>
         </w:numPr>
         <w:ind w:hanging="0" w:left="720" w:right="0"/>
       </w:pPr>
@@ -6878,7 +6920,7 @@
         <w:pStyle w:val="style1"/>
         <w:numPr>
           <w:ilvl w:val="0"/>
-          <w:numId w:val="1"/>
+          <w:numId w:val="2"/>
         </w:numPr>
       </w:pPr>
       <w:bookmarkStart w:id="67" w:name="__RefHeading__4282_1402434811"/>
@@ -6895,7 +6937,7 @@
         <w:pStyle w:val="style2"/>
         <w:numPr>
           <w:ilvl w:val="1"/>
-          <w:numId w:val="1"/>
+          <w:numId w:val="2"/>
         </w:numPr>
         <w:ind w:hanging="0" w:left="720" w:right="0"/>
       </w:pPr>
@@ -7083,7 +7125,7 @@
         <w:pStyle w:val="style2"/>
         <w:numPr>
           <w:ilvl w:val="1"/>
-          <w:numId w:val="1"/>
+          <w:numId w:val="2"/>
         </w:numPr>
         <w:ind w:hanging="0" w:left="720" w:right="0"/>
       </w:pPr>
@@ -7247,7 +7289,7 @@
         <w:pStyle w:val="style2"/>
         <w:numPr>
           <w:ilvl w:val="1"/>
-          <w:numId w:val="1"/>
+          <w:numId w:val="2"/>
         </w:numPr>
         <w:ind w:hanging="0" w:left="720" w:right="0"/>
       </w:pPr>
@@ -7387,7 +7429,7 @@
         <w:pStyle w:val="style2"/>
         <w:numPr>
           <w:ilvl w:val="1"/>
-          <w:numId w:val="1"/>
+          <w:numId w:val="2"/>
         </w:numPr>
         <w:ind w:hanging="0" w:left="720" w:right="0"/>
       </w:pPr>
@@ -7513,7 +7555,7 @@
         <w:pStyle w:val="style1"/>
         <w:numPr>
           <w:ilvl w:val="0"/>
-          <w:numId w:val="1"/>
+          <w:numId w:val="2"/>
         </w:numPr>
       </w:pPr>
       <w:bookmarkStart w:id="76" w:name="__RefHeading__4292_1402434811"/>
@@ -7530,7 +7572,7 @@
         <w:pStyle w:val="style2"/>
         <w:numPr>
           <w:ilvl w:val="1"/>
-          <w:numId w:val="1"/>
+          <w:numId w:val="2"/>
         </w:numPr>
         <w:ind w:hanging="0" w:left="720" w:right="0"/>
       </w:pPr>
@@ -7778,7 +7820,7 @@
         <w:pStyle w:val="style2"/>
         <w:numPr>
           <w:ilvl w:val="1"/>
-          <w:numId w:val="1"/>
+          <w:numId w:val="2"/>
         </w:numPr>
         <w:ind w:hanging="0" w:left="720" w:right="0"/>
       </w:pPr>
@@ -7908,7 +7950,7 @@
         <w:pStyle w:val="style2"/>
         <w:numPr>
           <w:ilvl w:val="1"/>
-          <w:numId w:val="1"/>
+          <w:numId w:val="2"/>
         </w:numPr>
         <w:ind w:hanging="0" w:left="720" w:right="0"/>
       </w:pPr>
@@ -8039,9 +8081,7 @@
         <w:spacing w:after="0" w:before="120"/>
       </w:pPr>
       <w:r>
-        <w:rPr>
-          <w:rFonts w:cs="Times New Roman"/>
-        </w:rPr>
+        <w:rPr/>
       </w:r>
     </w:p>
     <w:p>
@@ -8049,7 +8089,7 @@
         <w:pStyle w:val="style2"/>
         <w:numPr>
           <w:ilvl w:val="1"/>
-          <w:numId w:val="1"/>
+          <w:numId w:val="2"/>
         </w:numPr>
         <w:ind w:hanging="0" w:left="720" w:right="0"/>
       </w:pPr>
@@ -8179,7 +8219,7 @@
         <w:pStyle w:val="style2"/>
         <w:numPr>
           <w:ilvl w:val="1"/>
-          <w:numId w:val="1"/>
+          <w:numId w:val="2"/>
         </w:numPr>
         <w:ind w:hanging="0" w:left="720" w:right="0"/>
       </w:pPr>
@@ -8355,7 +8395,7 @@
         <w:pStyle w:val="style2"/>
         <w:numPr>
           <w:ilvl w:val="1"/>
-          <w:numId w:val="1"/>
+          <w:numId w:val="2"/>
         </w:numPr>
         <w:ind w:hanging="0" w:left="720" w:right="0"/>
       </w:pPr>
@@ -8507,7 +8547,7 @@
         <w:pStyle w:val="style2"/>
         <w:numPr>
           <w:ilvl w:val="1"/>
-          <w:numId w:val="1"/>
+          <w:numId w:val="2"/>
         </w:numPr>
         <w:ind w:hanging="0" w:left="720" w:right="0"/>
       </w:pPr>
@@ -8659,7 +8699,7 @@
         <w:pStyle w:val="style2"/>
         <w:numPr>
           <w:ilvl w:val="1"/>
-          <w:numId w:val="1"/>
+          <w:numId w:val="2"/>
         </w:numPr>
         <w:ind w:hanging="0" w:left="720" w:right="0"/>
       </w:pPr>
@@ -8847,7 +8887,7 @@
         <w:pStyle w:val="style2"/>
         <w:numPr>
           <w:ilvl w:val="1"/>
-          <w:numId w:val="1"/>
+          <w:numId w:val="2"/>
         </w:numPr>
         <w:ind w:hanging="0" w:left="720" w:right="0"/>
       </w:pPr>
@@ -8999,7 +9039,7 @@
         <w:pStyle w:val="style2"/>
         <w:numPr>
           <w:ilvl w:val="1"/>
-          <w:numId w:val="1"/>
+          <w:numId w:val="2"/>
         </w:numPr>
         <w:ind w:hanging="0" w:left="720" w:right="0"/>
       </w:pPr>
@@ -9129,7 +9169,7 @@
         <w:pStyle w:val="style2"/>
         <w:numPr>
           <w:ilvl w:val="1"/>
-          <w:numId w:val="1"/>
+          <w:numId w:val="2"/>
         </w:numPr>
         <w:ind w:hanging="0" w:left="720" w:right="0"/>
       </w:pPr>
@@ -9250,7 +9290,7 @@
         <w:pStyle w:val="style2"/>
         <w:numPr>
           <w:ilvl w:val="1"/>
-          <w:numId w:val="1"/>
+          <w:numId w:val="2"/>
         </w:numPr>
         <w:ind w:hanging="0" w:left="720" w:right="0"/>
       </w:pPr>
@@ -9380,7 +9420,7 @@
         <w:pStyle w:val="style2"/>
         <w:numPr>
           <w:ilvl w:val="1"/>
-          <w:numId w:val="1"/>
+          <w:numId w:val="2"/>
         </w:numPr>
         <w:ind w:hanging="0" w:left="720" w:right="0"/>
       </w:pPr>
@@ -9488,7 +9528,7 @@
         <w:pStyle w:val="style2"/>
         <w:numPr>
           <w:ilvl w:val="1"/>
-          <w:numId w:val="1"/>
+          <w:numId w:val="2"/>
         </w:numPr>
         <w:ind w:hanging="0" w:left="720" w:right="0"/>
       </w:pPr>
@@ -9618,7 +9658,7 @@
         <w:pStyle w:val="style2"/>
         <w:numPr>
           <w:ilvl w:val="1"/>
-          <w:numId w:val="1"/>
+          <w:numId w:val="2"/>
         </w:numPr>
         <w:ind w:hanging="0" w:left="720" w:right="0"/>
       </w:pPr>
@@ -9726,7 +9766,7 @@
         <w:pStyle w:val="style1"/>
         <w:numPr>
           <w:ilvl w:val="0"/>
-          <w:numId w:val="1"/>
+          <w:numId w:val="2"/>
         </w:numPr>
       </w:pPr>
       <w:bookmarkStart w:id="108" w:name="__RefHeading__4324_1402434811"/>
@@ -9743,7 +9783,7 @@
         <w:pStyle w:val="style2"/>
         <w:numPr>
           <w:ilvl w:val="1"/>
-          <w:numId w:val="1"/>
+          <w:numId w:val="2"/>
         </w:numPr>
         <w:ind w:hanging="0" w:left="720" w:right="0"/>
       </w:pPr>
@@ -10032,7 +10072,7 @@
         <w:pStyle w:val="style2"/>
         <w:numPr>
           <w:ilvl w:val="1"/>
-          <w:numId w:val="1"/>
+          <w:numId w:val="2"/>
         </w:numPr>
         <w:ind w:hanging="0" w:left="720" w:right="0"/>
       </w:pPr>
@@ -10321,7 +10361,7 @@
         <w:pStyle w:val="style2"/>
         <w:numPr>
           <w:ilvl w:val="1"/>
-          <w:numId w:val="1"/>
+          <w:numId w:val="2"/>
         </w:numPr>
         <w:ind w:hanging="0" w:left="720" w:right="0"/>
       </w:pPr>
@@ -10479,7 +10519,7 @@
         <w:pStyle w:val="style2"/>
         <w:numPr>
           <w:ilvl w:val="1"/>
-          <w:numId w:val="1"/>
+          <w:numId w:val="2"/>
         </w:numPr>
         <w:ind w:hanging="0" w:left="720" w:right="0"/>
       </w:pPr>
@@ -10643,7 +10683,7 @@
         <w:pStyle w:val="style2"/>
         <w:numPr>
           <w:ilvl w:val="1"/>
-          <w:numId w:val="1"/>
+          <w:numId w:val="2"/>
         </w:numPr>
         <w:ind w:hanging="0" w:left="720" w:right="0"/>
       </w:pPr>
@@ -10797,7 +10837,7 @@
         <w:pStyle w:val="style2"/>
         <w:numPr>
           <w:ilvl w:val="1"/>
-          <w:numId w:val="1"/>
+          <w:numId w:val="2"/>
         </w:numPr>
         <w:ind w:hanging="0" w:left="720" w:right="0"/>
       </w:pPr>
@@ -10949,7 +10989,7 @@
         <w:pStyle w:val="style2"/>
         <w:numPr>
           <w:ilvl w:val="1"/>
-          <w:numId w:val="1"/>
+          <w:numId w:val="2"/>
         </w:numPr>
         <w:ind w:hanging="0" w:left="720" w:right="0"/>
       </w:pPr>
@@ -11088,7 +11128,7 @@
         <w:pStyle w:val="style2"/>
         <w:numPr>
           <w:ilvl w:val="1"/>
-          <w:numId w:val="1"/>
+          <w:numId w:val="2"/>
         </w:numPr>
         <w:ind w:hanging="0" w:left="720" w:right="0"/>
       </w:pPr>
@@ -11246,9 +11286,7 @@
         <w:spacing w:after="0" w:before="120"/>
       </w:pPr>
       <w:r>
-        <w:rPr>
-          <w:rFonts w:cs="Times New Roman"/>
-        </w:rPr>
+        <w:rPr/>
       </w:r>
     </w:p>
     <w:p>
@@ -11256,7 +11294,7 @@
         <w:pStyle w:val="style2"/>
         <w:numPr>
           <w:ilvl w:val="1"/>
-          <w:numId w:val="1"/>
+          <w:numId w:val="2"/>
         </w:numPr>
         <w:ind w:hanging="0" w:left="720" w:right="0"/>
       </w:pPr>
@@ -11386,7 +11424,7 @@
         <w:pStyle w:val="style2"/>
         <w:numPr>
           <w:ilvl w:val="1"/>
-          <w:numId w:val="1"/>
+          <w:numId w:val="2"/>
         </w:numPr>
         <w:ind w:hanging="0" w:left="720" w:right="0"/>
       </w:pPr>
@@ -11523,7 +11561,7 @@
         <w:pStyle w:val="style2"/>
         <w:numPr>
           <w:ilvl w:val="1"/>
-          <w:numId w:val="1"/>
+          <w:numId w:val="2"/>
         </w:numPr>
         <w:ind w:hanging="0" w:left="720" w:right="0"/>
       </w:pPr>
@@ -11671,7 +11709,7 @@
         <w:pStyle w:val="style2"/>
         <w:numPr>
           <w:ilvl w:val="1"/>
-          <w:numId w:val="1"/>
+          <w:numId w:val="2"/>
         </w:numPr>
         <w:ind w:hanging="0" w:left="720" w:right="0"/>
       </w:pPr>
@@ -11807,7 +11845,7 @@
         <w:pStyle w:val="style2"/>
         <w:numPr>
           <w:ilvl w:val="1"/>
-          <w:numId w:val="1"/>
+          <w:numId w:val="2"/>
         </w:numPr>
         <w:ind w:hanging="0" w:left="720" w:right="0"/>
       </w:pPr>
@@ -11967,7 +12005,7 @@
         <w:pStyle w:val="style2"/>
         <w:numPr>
           <w:ilvl w:val="1"/>
-          <w:numId w:val="1"/>
+          <w:numId w:val="2"/>
         </w:numPr>
         <w:ind w:hanging="0" w:left="720" w:right="0"/>
       </w:pPr>
@@ -12097,7 +12135,7 @@
         <w:pStyle w:val="style2"/>
         <w:numPr>
           <w:ilvl w:val="1"/>
-          <w:numId w:val="1"/>
+          <w:numId w:val="2"/>
         </w:numPr>
         <w:ind w:hanging="0" w:left="720" w:right="0"/>
       </w:pPr>
@@ -12227,7 +12265,7 @@
         <w:pStyle w:val="style2"/>
         <w:numPr>
           <w:ilvl w:val="1"/>
-          <w:numId w:val="1"/>
+          <w:numId w:val="2"/>
         </w:numPr>
         <w:ind w:hanging="0" w:left="720" w:right="0"/>
       </w:pPr>
@@ -12369,7 +12407,7 @@
         <w:pStyle w:val="style2"/>
         <w:numPr>
           <w:ilvl w:val="1"/>
-          <w:numId w:val="1"/>
+          <w:numId w:val="2"/>
         </w:numPr>
         <w:ind w:hanging="0" w:left="720" w:right="0"/>
       </w:pPr>
@@ -12477,7 +12515,7 @@
         <w:pStyle w:val="style2"/>
         <w:numPr>
           <w:ilvl w:val="1"/>
-          <w:numId w:val="1"/>
+          <w:numId w:val="2"/>
         </w:numPr>
         <w:ind w:hanging="0" w:left="720" w:right="0"/>
       </w:pPr>
@@ -12607,7 +12645,7 @@
         <w:pStyle w:val="style1"/>
         <w:numPr>
           <w:ilvl w:val="0"/>
-          <w:numId w:val="1"/>
+          <w:numId w:val="2"/>
         </w:numPr>
       </w:pPr>
       <w:bookmarkStart w:id="146" w:name="__RefHeading__4362_1402434811"/>
@@ -12624,7 +12662,7 @@
         <w:pStyle w:val="style2"/>
         <w:numPr>
           <w:ilvl w:val="1"/>
-          <w:numId w:val="1"/>
+          <w:numId w:val="2"/>
         </w:numPr>
         <w:ind w:hanging="0" w:left="720" w:right="0"/>
       </w:pPr>
@@ -12754,7 +12792,7 @@
         <w:pStyle w:val="style2"/>
         <w:numPr>
           <w:ilvl w:val="1"/>
-          <w:numId w:val="1"/>
+          <w:numId w:val="2"/>
         </w:numPr>
         <w:ind w:hanging="0" w:left="720" w:right="0"/>
       </w:pPr>
@@ -12884,7 +12922,7 @@
         <w:pStyle w:val="style2"/>
         <w:numPr>
           <w:ilvl w:val="1"/>
-          <w:numId w:val="1"/>
+          <w:numId w:val="2"/>
         </w:numPr>
         <w:ind w:hanging="0" w:left="720" w:right="0"/>
       </w:pPr>
@@ -13024,7 +13062,7 @@
         <w:pStyle w:val="style2"/>
         <w:numPr>
           <w:ilvl w:val="1"/>
-          <w:numId w:val="1"/>
+          <w:numId w:val="2"/>
         </w:numPr>
         <w:ind w:hanging="0" w:left="720" w:right="0"/>
       </w:pPr>
@@ -13180,7 +13218,7 @@
         <w:pStyle w:val="style2"/>
         <w:numPr>
           <w:ilvl w:val="1"/>
-          <w:numId w:val="1"/>
+          <w:numId w:val="2"/>
         </w:numPr>
         <w:ind w:hanging="0" w:left="720" w:right="0"/>
       </w:pPr>
@@ -13310,7 +13348,7 @@
         <w:pStyle w:val="style1"/>
         <w:numPr>
           <w:ilvl w:val="0"/>
-          <w:numId w:val="1"/>
+          <w:numId w:val="2"/>
         </w:numPr>
       </w:pPr>
       <w:bookmarkStart w:id="159" w:name="__RefHeading__4374_1402434811"/>
@@ -13327,7 +13365,7 @@
         <w:pStyle w:val="style2"/>
         <w:numPr>
           <w:ilvl w:val="1"/>
-          <w:numId w:val="1"/>
+          <w:numId w:val="2"/>
         </w:numPr>
         <w:ind w:hanging="0" w:left="720" w:right="0"/>
       </w:pPr>
@@ -13495,7 +13533,7 @@
         <w:pStyle w:val="style2"/>
         <w:numPr>
           <w:ilvl w:val="1"/>
-          <w:numId w:val="1"/>
+          <w:numId w:val="2"/>
         </w:numPr>
         <w:ind w:hanging="0" w:left="720" w:right="0"/>
       </w:pPr>
@@ -13619,7 +13657,7 @@
         <w:pStyle w:val="style1"/>
         <w:numPr>
           <w:ilvl w:val="0"/>
-          <w:numId w:val="1"/>
+          <w:numId w:val="2"/>
         </w:numPr>
       </w:pPr>
       <w:bookmarkStart w:id="165" w:name="__RefHeading__4380_1402434811"/>
@@ -13636,7 +13674,7 @@
         <w:pStyle w:val="style2"/>
         <w:numPr>
           <w:ilvl w:val="1"/>
-          <w:numId w:val="1"/>
+          <w:numId w:val="2"/>
         </w:numPr>
         <w:ind w:hanging="0" w:left="720" w:right="0"/>
       </w:pPr>
@@ -13802,7 +13840,7 @@
         <w:pStyle w:val="style2"/>
         <w:numPr>
           <w:ilvl w:val="1"/>
-          <w:numId w:val="1"/>
+          <w:numId w:val="2"/>
         </w:numPr>
         <w:ind w:hanging="0" w:left="720" w:right="0"/>
       </w:pPr>
@@ -13968,7 +14006,7 @@
         <w:pStyle w:val="style2"/>
         <w:numPr>
           <w:ilvl w:val="1"/>
-          <w:numId w:val="1"/>
+          <w:numId w:val="2"/>
         </w:numPr>
         <w:ind w:hanging="0" w:left="720" w:right="0"/>
       </w:pPr>
@@ -14089,7 +14127,7 @@
         <w:pStyle w:val="style2"/>
         <w:numPr>
           <w:ilvl w:val="1"/>
-          <w:numId w:val="1"/>
+          <w:numId w:val="2"/>
         </w:numPr>
         <w:ind w:hanging="0" w:left="720" w:right="0"/>
       </w:pPr>
@@ -14255,7 +14293,7 @@
         <w:pStyle w:val="style2"/>
         <w:numPr>
           <w:ilvl w:val="1"/>
-          <w:numId w:val="1"/>
+          <w:numId w:val="2"/>
         </w:numPr>
         <w:ind w:hanging="0" w:left="720" w:right="0"/>
       </w:pPr>
@@ -14421,7 +14459,7 @@
         <w:pStyle w:val="style1"/>
         <w:numPr>
           <w:ilvl w:val="0"/>
-          <w:numId w:val="1"/>
+          <w:numId w:val="2"/>
         </w:numPr>
       </w:pPr>
       <w:bookmarkStart w:id="177" w:name="__RefHeading__4392_1402434811"/>
@@ -14438,14 +14476,15 @@
         <w:pStyle w:val="style2"/>
         <w:numPr>
           <w:ilvl w:val="1"/>
-          <w:numId w:val="1"/>
+          <w:numId w:val="2"/>
         </w:numPr>
         <w:ind w:hanging="0" w:left="720" w:right="0"/>
       </w:pPr>
-      <w:bookmarkStart w:id="179" w:name="__RefHeading__4394_1402434811"/>
+      <w:bookmarkStart w:id="179" w:name="__RefHeading__2539_465580529"/>
       <w:bookmarkStart w:id="180" w:name="_Toc416262384"/>
       <w:bookmarkStart w:id="181" w:name="_Toc416262380"/>
       <w:bookmarkEnd w:id="179"/>
+      <w:bookmarkEnd w:id="180"/>
       <w:bookmarkEnd w:id="181"/>
       <w:r>
         <w:rPr/>
@@ -14537,14 +14576,16 @@
         <w:pStyle w:val="style2"/>
         <w:numPr>
           <w:ilvl w:val="1"/>
-          <w:numId w:val="1"/>
+          <w:numId w:val="2"/>
         </w:numPr>
         <w:ind w:hanging="0" w:left="720" w:right="0"/>
       </w:pPr>
-      <w:bookmarkStart w:id="182" w:name="_Toc416262384"/>
-      <w:bookmarkStart w:id="183" w:name="__RefHeading__4396_1402434811"/>
+      <w:bookmarkStart w:id="182" w:name="__RefHeading__2541_465580529"/>
+      <w:bookmarkStart w:id="183" w:name="Bookmark"/>
+      <w:bookmarkStart w:id="184" w:name="_Toc4162623841"/>
+      <w:bookmarkEnd w:id="182"/>
       <w:bookmarkEnd w:id="183"/>
-      <w:bookmarkEnd w:id="182"/>
+      <w:bookmarkEnd w:id="184"/>
       <w:r>
         <w:rPr/>
         <w:t>Request to Join Community</w:t>
@@ -14676,14 +14717,14 @@
         <w:pStyle w:val="style2"/>
         <w:numPr>
           <w:ilvl w:val="1"/>
-          <w:numId w:val="1"/>
+          <w:numId w:val="2"/>
         </w:numPr>
         <w:ind w:hanging="0" w:left="720" w:right="0"/>
       </w:pPr>
-      <w:bookmarkStart w:id="184" w:name="__RefHeading__4398_1402434811"/>
-      <w:bookmarkStart w:id="185" w:name="_Toc416262381"/>
-      <w:bookmarkEnd w:id="184"/>
+      <w:bookmarkStart w:id="185" w:name="__RefHeading__4398_1402434811"/>
+      <w:bookmarkStart w:id="186" w:name="_Toc416262381"/>
       <w:bookmarkEnd w:id="185"/>
+      <w:bookmarkEnd w:id="186"/>
       <w:r>
         <w:rPr/>
         <w:t>Edit Account Data</w:t>
@@ -14820,14 +14861,14 @@
         <w:pStyle w:val="style2"/>
         <w:numPr>
           <w:ilvl w:val="1"/>
-          <w:numId w:val="1"/>
+          <w:numId w:val="2"/>
         </w:numPr>
         <w:ind w:hanging="0" w:left="720" w:right="0"/>
       </w:pPr>
-      <w:bookmarkStart w:id="186" w:name="__RefHeading__4400_1402434811"/>
-      <w:bookmarkStart w:id="187" w:name="_Toc416262382"/>
-      <w:bookmarkEnd w:id="186"/>
+      <w:bookmarkStart w:id="187" w:name="__RefHeading__4400_1402434811"/>
+      <w:bookmarkStart w:id="188" w:name="_Toc416262382"/>
       <w:bookmarkEnd w:id="187"/>
+      <w:bookmarkEnd w:id="188"/>
       <w:r>
         <w:rPr/>
         <w:t>Change Password</w:t>
@@ -15004,14 +15045,14 @@
         <w:pStyle w:val="style2"/>
         <w:numPr>
           <w:ilvl w:val="1"/>
-          <w:numId w:val="1"/>
+          <w:numId w:val="2"/>
         </w:numPr>
         <w:ind w:hanging="0" w:left="720" w:right="0"/>
       </w:pPr>
-      <w:bookmarkStart w:id="188" w:name="__RefHeading__4402_1402434811"/>
-      <w:bookmarkStart w:id="189" w:name="_Toc416262383"/>
-      <w:bookmarkEnd w:id="188"/>
+      <w:bookmarkStart w:id="189" w:name="__RefHeading__4402_1402434811"/>
+      <w:bookmarkStart w:id="190" w:name="_Toc416262383"/>
       <w:bookmarkEnd w:id="189"/>
+      <w:bookmarkEnd w:id="190"/>
       <w:r>
         <w:rPr/>
         <w:t>Get User ID</w:t>
@@ -15112,14 +15153,14 @@
         <w:pStyle w:val="style2"/>
         <w:numPr>
           <w:ilvl w:val="1"/>
-          <w:numId w:val="1"/>
+          <w:numId w:val="2"/>
         </w:numPr>
         <w:ind w:hanging="0" w:left="720" w:right="0"/>
       </w:pPr>
-      <w:bookmarkStart w:id="190" w:name="__RefHeading__4404_1402434811"/>
-      <w:bookmarkStart w:id="191" w:name="_Toc416262385"/>
-      <w:bookmarkEnd w:id="190"/>
+      <w:bookmarkStart w:id="191" w:name="__RefHeading__4404_1402434811"/>
+      <w:bookmarkStart w:id="192" w:name="_Toc416262385"/>
       <w:bookmarkEnd w:id="191"/>
+      <w:bookmarkEnd w:id="192"/>
       <w:r>
         <w:rPr/>
         <w:t>Create or Modify Default Settings Profile</w:t>
@@ -15334,14 +15375,14 @@
         <w:pStyle w:val="style2"/>
         <w:numPr>
           <w:ilvl w:val="1"/>
-          <w:numId w:val="1"/>
+          <w:numId w:val="2"/>
         </w:numPr>
         <w:ind w:hanging="0" w:left="720" w:right="0"/>
       </w:pPr>
-      <w:bookmarkStart w:id="192" w:name="__RefHeading__4406_1402434811"/>
-      <w:bookmarkStart w:id="193" w:name="_Toc416262386"/>
-      <w:bookmarkEnd w:id="192"/>
+      <w:bookmarkStart w:id="193" w:name="__RefHeading__4406_1402434811"/>
+      <w:bookmarkStart w:id="194" w:name="_Toc416262386"/>
       <w:bookmarkEnd w:id="193"/>
+      <w:bookmarkEnd w:id="194"/>
       <w:r>
         <w:rPr/>
         <w:t>Set Default Settings Profile</w:t>
@@ -15458,14 +15499,14 @@
         <w:pStyle w:val="style2"/>
         <w:numPr>
           <w:ilvl w:val="1"/>
-          <w:numId w:val="1"/>
+          <w:numId w:val="2"/>
         </w:numPr>
         <w:ind w:hanging="0" w:left="720" w:right="0"/>
       </w:pPr>
-      <w:bookmarkStart w:id="194" w:name="__RefHeading__4408_1402434811"/>
-      <w:bookmarkStart w:id="195" w:name="_Toc416262387"/>
-      <w:bookmarkEnd w:id="194"/>
+      <w:bookmarkStart w:id="195" w:name="__RefHeading__4408_1402434811"/>
+      <w:bookmarkStart w:id="196" w:name="_Toc416262387"/>
       <w:bookmarkEnd w:id="195"/>
+      <w:bookmarkEnd w:id="196"/>
       <w:r>
         <w:rPr/>
         <w:t>Edit Default Settings Profile</w:t>
@@ -15612,14 +15653,14 @@
         <w:pStyle w:val="style2"/>
         <w:numPr>
           <w:ilvl w:val="1"/>
-          <w:numId w:val="1"/>
+          <w:numId w:val="2"/>
         </w:numPr>
         <w:ind w:hanging="0" w:left="720" w:right="0"/>
       </w:pPr>
-      <w:bookmarkStart w:id="196" w:name="__RefHeading__4410_1402434811"/>
-      <w:bookmarkStart w:id="197" w:name="_Toc416262388"/>
-      <w:bookmarkEnd w:id="196"/>
+      <w:bookmarkStart w:id="197" w:name="__RefHeading__4410_1402434811"/>
+      <w:bookmarkStart w:id="198" w:name="_Toc416262388"/>
       <w:bookmarkEnd w:id="197"/>
+      <w:bookmarkEnd w:id="198"/>
       <w:r>
         <w:rPr/>
         <w:t>Delete Default Settings Profile</w:t>
@@ -15738,10 +15779,7 @@
         <w:ind w:hanging="0" w:left="0" w:right="0"/>
       </w:pPr>
       <w:r>
-        <w:rPr>
-          <w:rFonts w:ascii="Calibri" w:hAnsi="Calibri"/>
-          <w:sz w:val="22"/>
-        </w:rPr>
+        <w:rPr/>
       </w:r>
     </w:p>
     <w:p>
@@ -15753,6 +15791,18 @@
       <w:r>
         <w:rPr/>
       </w:r>
+    </w:p>
+    <w:p>
+      <w:pPr>
+        <w:sectPr>
+          <w:type w:val="continuous"/>
+          <w:pgSz w:h="15840" w:w="12240"/>
+          <w:pgMar w:bottom="1440" w:footer="0" w:gutter="0" w:header="0" w:left="1440" w:right="1440" w:top="1440"/>
+          <w:formProt w:val="false"/>
+          <w:textDirection w:val="lrTb"/>
+          <w:docGrid w:charSpace="16384" w:linePitch="360" w:type="default"/>
+        </w:sectPr>
+      </w:pPr>
     </w:p>
     <w:sectPr>
       <w:type w:val="continuous"/>
@@ -15761,7 +15811,7 @@
       <w:pgNumType w:fmt="decimal"/>
       <w:formProt w:val="false"/>
       <w:textDirection w:val="lrTb"/>
-      <w:docGrid w:charSpace="8192" w:linePitch="360" w:type="default"/>
+      <w:docGrid w:charSpace="16384" w:linePitch="360" w:type="default"/>
     </w:sectPr>
   </w:body>
 </w:document>
@@ -15772,6 +15822,125 @@
   <w:abstractNum w:abstractNumId="1">
     <w:lvl w:ilvl="0">
       <w:start w:val="1"/>
+      <w:numFmt w:val="none"/>
+      <w:suff w:val="nothing"/>
+      <w:lvlText w:val=""/>
+      <w:lvlJc w:val="left"/>
+      <w:pPr>
+        <w:tabs>
+          <w:tab w:pos="432" w:val="num"/>
+        </w:tabs>
+        <w:ind w:hanging="432" w:left="432"/>
+      </w:pPr>
+    </w:lvl>
+    <w:lvl w:ilvl="1">
+      <w:start w:val="1"/>
+      <w:numFmt w:val="none"/>
+      <w:suff w:val="nothing"/>
+      <w:lvlText w:val=""/>
+      <w:lvlJc w:val="left"/>
+      <w:pPr>
+        <w:tabs>
+          <w:tab w:pos="576" w:val="num"/>
+        </w:tabs>
+        <w:ind w:hanging="576" w:left="576"/>
+      </w:pPr>
+    </w:lvl>
+    <w:lvl w:ilvl="2">
+      <w:start w:val="1"/>
+      <w:numFmt w:val="none"/>
+      <w:suff w:val="nothing"/>
+      <w:lvlText w:val=""/>
+      <w:lvlJc w:val="left"/>
+      <w:pPr>
+        <w:tabs>
+          <w:tab w:pos="720" w:val="num"/>
+        </w:tabs>
+        <w:ind w:hanging="720" w:left="720"/>
+      </w:pPr>
+    </w:lvl>
+    <w:lvl w:ilvl="3">
+      <w:start w:val="1"/>
+      <w:numFmt w:val="none"/>
+      <w:suff w:val="nothing"/>
+      <w:lvlText w:val=""/>
+      <w:lvlJc w:val="left"/>
+      <w:pPr>
+        <w:tabs>
+          <w:tab w:pos="864" w:val="num"/>
+        </w:tabs>
+        <w:ind w:hanging="864" w:left="864"/>
+      </w:pPr>
+    </w:lvl>
+    <w:lvl w:ilvl="4">
+      <w:start w:val="1"/>
+      <w:numFmt w:val="none"/>
+      <w:suff w:val="nothing"/>
+      <w:lvlText w:val=""/>
+      <w:lvlJc w:val="left"/>
+      <w:pPr>
+        <w:tabs>
+          <w:tab w:pos="1008" w:val="num"/>
+        </w:tabs>
+        <w:ind w:hanging="1008" w:left="1008"/>
+      </w:pPr>
+    </w:lvl>
+    <w:lvl w:ilvl="5">
+      <w:start w:val="1"/>
+      <w:numFmt w:val="none"/>
+      <w:suff w:val="nothing"/>
+      <w:lvlText w:val=""/>
+      <w:lvlJc w:val="left"/>
+      <w:pPr>
+        <w:tabs>
+          <w:tab w:pos="1152" w:val="num"/>
+        </w:tabs>
+        <w:ind w:hanging="1152" w:left="1152"/>
+      </w:pPr>
+    </w:lvl>
+    <w:lvl w:ilvl="6">
+      <w:start w:val="1"/>
+      <w:numFmt w:val="none"/>
+      <w:suff w:val="nothing"/>
+      <w:lvlText w:val=""/>
+      <w:lvlJc w:val="left"/>
+      <w:pPr>
+        <w:tabs>
+          <w:tab w:pos="1296" w:val="num"/>
+        </w:tabs>
+        <w:ind w:hanging="1296" w:left="1296"/>
+      </w:pPr>
+    </w:lvl>
+    <w:lvl w:ilvl="7">
+      <w:start w:val="1"/>
+      <w:numFmt w:val="none"/>
+      <w:suff w:val="nothing"/>
+      <w:lvlText w:val=""/>
+      <w:lvlJc w:val="left"/>
+      <w:pPr>
+        <w:tabs>
+          <w:tab w:pos="1440" w:val="num"/>
+        </w:tabs>
+        <w:ind w:hanging="1440" w:left="1440"/>
+      </w:pPr>
+    </w:lvl>
+    <w:lvl w:ilvl="8">
+      <w:start w:val="1"/>
+      <w:numFmt w:val="none"/>
+      <w:suff w:val="nothing"/>
+      <w:lvlText w:val=""/>
+      <w:lvlJc w:val="left"/>
+      <w:pPr>
+        <w:tabs>
+          <w:tab w:pos="1584" w:val="num"/>
+        </w:tabs>
+        <w:ind w:hanging="1584" w:left="1584"/>
+      </w:pPr>
+    </w:lvl>
+  </w:abstractNum>
+  <w:abstractNum w:abstractNumId="2">
+    <w:lvl w:ilvl="0">
+      <w:start w:val="1"/>
       <w:numFmt w:val="decimal"/>
       <w:lvlText w:val="%1"/>
       <w:lvlJc w:val="left"/>
@@ -15854,6 +16023,9 @@
   </w:abstractNum>
   <w:num w:numId="1">
     <w:abstractNumId w:val="1"/>
+  </w:num>
+  <w:num w:numId="2">
+    <w:abstractNumId w:val="2"/>
   </w:num>
 </w:numbering>
 </file>
@@ -15866,15 +16038,15 @@
     <w:pPr>
       <w:widowControl/>
       <w:tabs>
-        <w:tab w:leader="none" w:pos="1008" w:val="left"/>
+        <w:tab w:leader="none" w:pos="1296" w:val="left"/>
       </w:tabs>
       <w:suppressAutoHyphens w:val="true"/>
-      <w:spacing w:after="120" w:before="120" w:line="256" w:lineRule="auto"/>
+      <w:spacing w:after="120" w:before="120" w:line="254" w:lineRule="auto"/>
       <w:ind w:hanging="0" w:left="288" w:right="0"/>
     </w:pPr>
     <w:rPr>
       <w:rFonts w:ascii="Times New Roman" w:cs="Calibri" w:eastAsia="Droid Sans" w:hAnsi="Times New Roman"/>
-      <w:color w:val="auto"/>
+      <w:color w:val="00000A"/>
       <w:sz w:val="20"/>
       <w:szCs w:val="22"/>
       <w:lang w:bidi="ar-SA" w:eastAsia="en-US" w:val="en-US"/>
@@ -15887,12 +16059,8 @@
     <w:pPr>
       <w:keepNext/>
       <w:keepLines/>
-      <w:numPr>
-        <w:ilvl w:val="0"/>
-        <w:numId w:val="1"/>
-      </w:numPr>
       <w:spacing w:after="0" w:before="240"/>
-      <w:outlineLvl w:val="0"/>
+      <w:ind w:hanging="0" w:left="288" w:right="0"/>
     </w:pPr>
     <w:rPr>
       <w:rFonts w:cs=""/>
@@ -16302,7 +16470,7 @@
     <w:next w:val="style37"/>
     <w:pPr>
       <w:tabs>
-        <w:tab w:leader="dot" w:pos="9909" w:val="right"/>
+        <w:tab w:leader="dot" w:pos="10129" w:val="right"/>
       </w:tabs>
       <w:spacing w:after="100" w:before="120"/>
       <w:ind w:hanging="0" w:left="220" w:right="0"/>
@@ -16315,7 +16483,7 @@
     <w:next w:val="style38"/>
     <w:pPr>
       <w:tabs>
-        <w:tab w:leader="dot" w:pos="9806" w:val="right"/>
+        <w:tab w:leader="dot" w:pos="10206" w:val="right"/>
       </w:tabs>
       <w:spacing w:after="100" w:before="120"/>
       <w:ind w:hanging="0" w:left="400" w:right="0"/>
@@ -16349,7 +16517,7 @@
       <w:b/>
       <w:i/>
       <w:iCs/>
-      <w:color w:val="auto"/>
+      <w:color w:val="00000A"/>
       <w:spacing w:val="15"/>
       <w:sz w:val="28"/>
       <w:szCs w:val="28"/>
@@ -16361,7 +16529,7 @@
     <w:next w:val="style41"/>
     <w:pPr>
       <w:tabs>
-        <w:tab w:leader="dot" w:pos="9783" w:val="right"/>
+        <w:tab w:leader="dot" w:pos="10443" w:val="right"/>
       </w:tabs>
       <w:spacing w:after="100" w:before="0"/>
       <w:ind w:hanging="0" w:left="660" w:right="0"/>
@@ -16377,7 +16545,7 @@
     <w:next w:val="style42"/>
     <w:pPr>
       <w:tabs>
-        <w:tab w:leader="dot" w:pos="9720" w:val="right"/>
+        <w:tab w:leader="dot" w:pos="10600" w:val="right"/>
       </w:tabs>
       <w:spacing w:after="100" w:before="0"/>
       <w:ind w:hanging="0" w:left="880" w:right="0"/>
@@ -16393,7 +16561,7 @@
     <w:next w:val="style43"/>
     <w:pPr>
       <w:tabs>
-        <w:tab w:leader="dot" w:pos="9657" w:val="right"/>
+        <w:tab w:leader="dot" w:pos="10757" w:val="right"/>
       </w:tabs>
       <w:spacing w:after="100" w:before="0"/>
       <w:ind w:hanging="0" w:left="1100" w:right="0"/>
@@ -16409,7 +16577,7 @@
     <w:next w:val="style44"/>
     <w:pPr>
       <w:tabs>
-        <w:tab w:leader="dot" w:pos="9594" w:val="right"/>
+        <w:tab w:leader="dot" w:pos="10914" w:val="right"/>
       </w:tabs>
       <w:spacing w:after="100" w:before="0"/>
       <w:ind w:hanging="0" w:left="1320" w:right="0"/>
@@ -16425,7 +16593,7 @@
     <w:next w:val="style45"/>
     <w:pPr>
       <w:tabs>
-        <w:tab w:leader="dot" w:pos="9531" w:val="right"/>
+        <w:tab w:leader="dot" w:pos="11071" w:val="right"/>
       </w:tabs>
       <w:spacing w:after="100" w:before="0"/>
       <w:ind w:hanging="0" w:left="1540" w:right="0"/>
@@ -16441,7 +16609,7 @@
     <w:next w:val="style46"/>
     <w:pPr>
       <w:tabs>
-        <w:tab w:leader="dot" w:pos="9468" w:val="right"/>
+        <w:tab w:leader="dot" w:pos="11228" w:val="right"/>
       </w:tabs>
       <w:spacing w:after="100" w:before="0"/>
       <w:ind w:hanging="0" w:left="1760" w:right="0"/>

</xml_diff>

<commit_message>
Removing 'processing download' status message for invalid download commands.
git-svn-id: https://svn.divms.uiowa.edu/repos/clc/projects/starexec/dev/branches/fb1/starexec@20922 bd178f5f-7bea-4014-844f-495ca19b8805
</commit_message>
<xml_diff>
--- a/WebContent/public/WebInterface.docx
+++ b/WebContent/public/WebInterface.docx
@@ -671,7 +671,7 @@
                 <w:noProof/>
                 <w:webHidden/>
               </w:rPr>
-              <w:t>6</w:t>
+              <w:t>7</w:t>
             </w:r>
             <w:r>
               <w:rPr>
@@ -929,7 +929,7 @@
                 <w:noProof/>
                 <w:webHidden/>
               </w:rPr>
-              <w:t>7</w:t>
+              <w:t>8</w:t>
             </w:r>
             <w:r>
               <w:rPr>
@@ -1187,7 +1187,7 @@
                 <w:noProof/>
                 <w:webHidden/>
               </w:rPr>
-              <w:t>8</w:t>
+              <w:t>9</w:t>
             </w:r>
             <w:r>
               <w:rPr>
@@ -1617,7 +1617,7 @@
                 <w:noProof/>
                 <w:webHidden/>
               </w:rPr>
-              <w:t>10</w:t>
+              <w:t>11</w:t>
             </w:r>
             <w:r>
               <w:rPr>
@@ -1875,7 +1875,7 @@
                 <w:noProof/>
                 <w:webHidden/>
               </w:rPr>
-              <w:t>11</w:t>
+              <w:t>12</w:t>
             </w:r>
             <w:r>
               <w:rPr>
@@ -2047,7 +2047,7 @@
                 <w:noProof/>
                 <w:webHidden/>
               </w:rPr>
-              <w:t>12</w:t>
+              <w:t>13</w:t>
             </w:r>
             <w:r>
               <w:rPr>
@@ -2133,7 +2133,7 @@
                 <w:noProof/>
                 <w:webHidden/>
               </w:rPr>
-              <w:t>12</w:t>
+              <w:t>13</w:t>
             </w:r>
             <w:r>
               <w:rPr>
@@ -2305,7 +2305,7 @@
                 <w:noProof/>
                 <w:webHidden/>
               </w:rPr>
-              <w:t>13</w:t>
+              <w:t>14</w:t>
             </w:r>
             <w:r>
               <w:rPr>
@@ -2391,7 +2391,7 @@
                 <w:noProof/>
                 <w:webHidden/>
               </w:rPr>
-              <w:t>13</w:t>
+              <w:t>14</w:t>
             </w:r>
             <w:r>
               <w:rPr>
@@ -2735,7 +2735,7 @@
                 <w:noProof/>
                 <w:webHidden/>
               </w:rPr>
-              <w:t>14</w:t>
+              <w:t>15</w:t>
             </w:r>
             <w:r>
               <w:rPr>
@@ -2821,7 +2821,7 @@
                 <w:noProof/>
                 <w:webHidden/>
               </w:rPr>
-              <w:t>14</w:t>
+              <w:t>15</w:t>
             </w:r>
             <w:r>
               <w:rPr>
@@ -2993,7 +2993,7 @@
                 <w:noProof/>
                 <w:webHidden/>
               </w:rPr>
-              <w:t>15</w:t>
+              <w:t>16</w:t>
             </w:r>
             <w:r>
               <w:rPr>
@@ -3079,7 +3079,7 @@
                 <w:noProof/>
                 <w:webHidden/>
               </w:rPr>
-              <w:t>15</w:t>
+              <w:t>16</w:t>
             </w:r>
             <w:r>
               <w:rPr>
@@ -3251,7 +3251,7 @@
                 <w:noProof/>
                 <w:webHidden/>
               </w:rPr>
-              <w:t>16</w:t>
+              <w:t>17</w:t>
             </w:r>
             <w:r>
               <w:rPr>
@@ -3337,7 +3337,7 @@
                 <w:noProof/>
                 <w:webHidden/>
               </w:rPr>
-              <w:t>16</w:t>
+              <w:t>17</w:t>
             </w:r>
             <w:r>
               <w:rPr>
@@ -3509,7 +3509,7 @@
                 <w:noProof/>
                 <w:webHidden/>
               </w:rPr>
-              <w:t>17</w:t>
+              <w:t>18</w:t>
             </w:r>
             <w:r>
               <w:rPr>
@@ -3595,7 +3595,7 @@
                 <w:noProof/>
                 <w:webHidden/>
               </w:rPr>
-              <w:t>17</w:t>
+              <w:t>18</w:t>
             </w:r>
             <w:r>
               <w:rPr>
@@ -3767,7 +3767,7 @@
                 <w:noProof/>
                 <w:webHidden/>
               </w:rPr>
-              <w:t>18</w:t>
+              <w:t>19</w:t>
             </w:r>
             <w:r>
               <w:rPr>
@@ -3853,7 +3853,7 @@
                 <w:noProof/>
                 <w:webHidden/>
               </w:rPr>
-              <w:t>18</w:t>
+              <w:t>19</w:t>
             </w:r>
             <w:r>
               <w:rPr>
@@ -4025,7 +4025,7 @@
                 <w:noProof/>
                 <w:webHidden/>
               </w:rPr>
-              <w:t>19</w:t>
+              <w:t>20</w:t>
             </w:r>
             <w:r>
               <w:rPr>
@@ -4283,7 +4283,7 @@
                 <w:noProof/>
                 <w:webHidden/>
               </w:rPr>
-              <w:t>20</w:t>
+              <w:t>21</w:t>
             </w:r>
             <w:r>
               <w:rPr>
@@ -4369,7 +4369,7 @@
                 <w:noProof/>
                 <w:webHidden/>
               </w:rPr>
-              <w:t>20</w:t>
+              <w:t>21</w:t>
             </w:r>
             <w:r>
               <w:rPr>
@@ -4455,7 +4455,7 @@
                 <w:noProof/>
                 <w:webHidden/>
               </w:rPr>
-              <w:t>20</w:t>
+              <w:t>21</w:t>
             </w:r>
             <w:r>
               <w:rPr>
@@ -4627,7 +4627,7 @@
                 <w:noProof/>
                 <w:webHidden/>
               </w:rPr>
-              <w:t>21</w:t>
+              <w:t>22</w:t>
             </w:r>
             <w:r>
               <w:rPr>
@@ -4713,7 +4713,7 @@
                 <w:noProof/>
                 <w:webHidden/>
               </w:rPr>
-              <w:t>21</w:t>
+              <w:t>22</w:t>
             </w:r>
             <w:r>
               <w:rPr>
@@ -4799,7 +4799,7 @@
                 <w:noProof/>
                 <w:webHidden/>
               </w:rPr>
-              <w:t>22</w:t>
+              <w:t>23</w:t>
             </w:r>
             <w:r>
               <w:rPr>
@@ -4971,7 +4971,7 @@
                 <w:noProof/>
                 <w:webHidden/>
               </w:rPr>
-              <w:t>23</w:t>
+              <w:t>24</w:t>
             </w:r>
             <w:r>
               <w:rPr>
@@ -5057,7 +5057,7 @@
                 <w:noProof/>
                 <w:webHidden/>
               </w:rPr>
-              <w:t>23</w:t>
+              <w:t>24</w:t>
             </w:r>
             <w:r>
               <w:rPr>
@@ -5229,7 +5229,7 @@
                 <w:noProof/>
                 <w:webHidden/>
               </w:rPr>
-              <w:t>24</w:t>
+              <w:t>25</w:t>
             </w:r>
             <w:r>
               <w:rPr>
@@ -5315,7 +5315,7 @@
                 <w:noProof/>
                 <w:webHidden/>
               </w:rPr>
-              <w:t>24</w:t>
+              <w:t>25</w:t>
             </w:r>
             <w:r>
               <w:rPr>
@@ -5401,7 +5401,7 @@
                 <w:noProof/>
                 <w:webHidden/>
               </w:rPr>
-              <w:t>25</w:t>
+              <w:t>26</w:t>
             </w:r>
             <w:r>
               <w:rPr>
@@ -5487,7 +5487,7 @@
                 <w:noProof/>
                 <w:webHidden/>
               </w:rPr>
-              <w:t>25</w:t>
+              <w:t>26</w:t>
             </w:r>
             <w:r>
               <w:rPr>
@@ -5573,7 +5573,7 @@
                 <w:noProof/>
                 <w:webHidden/>
               </w:rPr>
-              <w:t>25</w:t>
+              <w:t>27</w:t>
             </w:r>
             <w:r>
               <w:rPr>
@@ -5659,7 +5659,7 @@
                 <w:noProof/>
                 <w:webHidden/>
               </w:rPr>
-              <w:t>26</w:t>
+              <w:t>27</w:t>
             </w:r>
             <w:r>
               <w:rPr>
@@ -5745,7 +5745,7 @@
                 <w:noProof/>
                 <w:webHidden/>
               </w:rPr>
-              <w:t>26</w:t>
+              <w:t>27</w:t>
             </w:r>
             <w:r>
               <w:rPr>
@@ -5831,7 +5831,7 @@
                 <w:noProof/>
                 <w:webHidden/>
               </w:rPr>
-              <w:t>26</w:t>
+              <w:t>27</w:t>
             </w:r>
             <w:r>
               <w:rPr>
@@ -5917,7 +5917,7 @@
                 <w:noProof/>
                 <w:webHidden/>
               </w:rPr>
-              <w:t>26</w:t>
+              <w:t>28</w:t>
             </w:r>
             <w:r>
               <w:rPr>
@@ -6003,7 +6003,7 @@
                 <w:noProof/>
                 <w:webHidden/>
               </w:rPr>
-              <w:t>27</w:t>
+              <w:t>28</w:t>
             </w:r>
             <w:r>
               <w:rPr>
@@ -6089,7 +6089,7 @@
                 <w:noProof/>
                 <w:webHidden/>
               </w:rPr>
-              <w:t>27</w:t>
+              <w:t>28</w:t>
             </w:r>
             <w:r>
               <w:rPr>
@@ -6175,7 +6175,7 @@
                 <w:noProof/>
                 <w:webHidden/>
               </w:rPr>
-              <w:t>27</w:t>
+              <w:t>28</w:t>
             </w:r>
             <w:r>
               <w:rPr>
@@ -6261,7 +6261,7 @@
                 <w:noProof/>
                 <w:webHidden/>
               </w:rPr>
-              <w:t>27</w:t>
+              <w:t>29</w:t>
             </w:r>
             <w:r>
               <w:rPr>
@@ -6347,7 +6347,7 @@
                 <w:noProof/>
                 <w:webHidden/>
               </w:rPr>
-              <w:t>27</w:t>
+              <w:t>29</w:t>
             </w:r>
             <w:r>
               <w:rPr>
@@ -6433,7 +6433,7 @@
                 <w:noProof/>
                 <w:webHidden/>
               </w:rPr>
-              <w:t>28</w:t>
+              <w:t>29</w:t>
             </w:r>
             <w:r>
               <w:rPr>
@@ -6519,7 +6519,7 @@
                 <w:noProof/>
                 <w:webHidden/>
               </w:rPr>
-              <w:t>28</w:t>
+              <w:t>29</w:t>
             </w:r>
             <w:r>
               <w:rPr>
@@ -6605,7 +6605,7 @@
                 <w:noProof/>
                 <w:webHidden/>
               </w:rPr>
-              <w:t>28</w:t>
+              <w:t>30</w:t>
             </w:r>
             <w:r>
               <w:rPr>
@@ -6691,7 +6691,7 @@
                 <w:noProof/>
                 <w:webHidden/>
               </w:rPr>
-              <w:t>29</w:t>
+              <w:t>30</w:t>
             </w:r>
             <w:r>
               <w:rPr>
@@ -6777,7 +6777,7 @@
                 <w:noProof/>
                 <w:webHidden/>
               </w:rPr>
-              <w:t>29</w:t>
+              <w:t>30</w:t>
             </w:r>
             <w:r>
               <w:rPr>
@@ -6863,7 +6863,7 @@
                 <w:noProof/>
                 <w:webHidden/>
               </w:rPr>
-              <w:t>29</w:t>
+              <w:t>30</w:t>
             </w:r>
             <w:r>
               <w:rPr>
@@ -6949,7 +6949,7 @@
                 <w:noProof/>
                 <w:webHidden/>
               </w:rPr>
-              <w:t>29</w:t>
+              <w:t>31</w:t>
             </w:r>
             <w:r>
               <w:rPr>
@@ -7035,7 +7035,7 @@
                 <w:noProof/>
                 <w:webHidden/>
               </w:rPr>
-              <w:t>29</w:t>
+              <w:t>31</w:t>
             </w:r>
             <w:r>
               <w:rPr>
@@ -7121,7 +7121,7 @@
                 <w:noProof/>
                 <w:webHidden/>
               </w:rPr>
-              <w:t>29</w:t>
+              <w:t>31</w:t>
             </w:r>
             <w:r>
               <w:rPr>
@@ -7207,7 +7207,7 @@
                 <w:noProof/>
                 <w:webHidden/>
               </w:rPr>
-              <w:t>30</w:t>
+              <w:t>31</w:t>
             </w:r>
             <w:r>
               <w:rPr>
@@ -7293,7 +7293,7 @@
                 <w:noProof/>
                 <w:webHidden/>
               </w:rPr>
-              <w:t>30</w:t>
+              <w:t>32</w:t>
             </w:r>
             <w:r>
               <w:rPr>
@@ -7379,7 +7379,7 @@
                 <w:noProof/>
                 <w:webHidden/>
               </w:rPr>
-              <w:t>30</w:t>
+              <w:t>32</w:t>
             </w:r>
             <w:r>
               <w:rPr>
@@ -7465,7 +7465,7 @@
                 <w:noProof/>
                 <w:webHidden/>
               </w:rPr>
-              <w:t>31</w:t>
+              <w:t>32</w:t>
             </w:r>
             <w:r>
               <w:rPr>
@@ -7551,7 +7551,7 @@
                 <w:noProof/>
                 <w:webHidden/>
               </w:rPr>
-              <w:t>31</w:t>
+              <w:t>32</w:t>
             </w:r>
             <w:r>
               <w:rPr>
@@ -7637,7 +7637,7 @@
                 <w:noProof/>
                 <w:webHidden/>
               </w:rPr>
-              <w:t>31</w:t>
+              <w:t>32</w:t>
             </w:r>
             <w:r>
               <w:rPr>
@@ -7723,7 +7723,7 @@
                 <w:noProof/>
                 <w:webHidden/>
               </w:rPr>
-              <w:t>32</w:t>
+              <w:t>33</w:t>
             </w:r>
             <w:r>
               <w:rPr>
@@ -7809,7 +7809,7 @@
                 <w:noProof/>
                 <w:webHidden/>
               </w:rPr>
-              <w:t>32</w:t>
+              <w:t>33</w:t>
             </w:r>
             <w:r>
               <w:rPr>
@@ -7895,7 +7895,7 @@
                 <w:noProof/>
                 <w:webHidden/>
               </w:rPr>
-              <w:t>32</w:t>
+              <w:t>34</w:t>
             </w:r>
             <w:r>
               <w:rPr>
@@ -7981,7 +7981,7 @@
                 <w:noProof/>
                 <w:webHidden/>
               </w:rPr>
-              <w:t>31</w:t>
+              <w:t>32</w:t>
             </w:r>
             <w:r>
               <w:rPr>
@@ -8067,7 +8067,7 @@
                 <w:noProof/>
                 <w:webHidden/>
               </w:rPr>
-              <w:t>33</w:t>
+              <w:t>34</w:t>
             </w:r>
             <w:r>
               <w:rPr>
@@ -8153,7 +8153,7 @@
                 <w:noProof/>
                 <w:webHidden/>
               </w:rPr>
-              <w:t>33</w:t>
+              <w:t>35</w:t>
             </w:r>
             <w:r>
               <w:rPr>
@@ -8239,7 +8239,7 @@
                 <w:noProof/>
                 <w:webHidden/>
               </w:rPr>
-              <w:t>33</w:t>
+              <w:t>35</w:t>
             </w:r>
             <w:r>
               <w:rPr>
@@ -8325,7 +8325,7 @@
                 <w:noProof/>
                 <w:webHidden/>
               </w:rPr>
-              <w:t>34</w:t>
+              <w:t>35</w:t>
             </w:r>
             <w:r>
               <w:rPr>
@@ -31851,7 +31851,7 @@
 </file>
 
 <file path=customXml/itemProps1.xml><?xml version="1.0" encoding="utf-8"?>
-<ds:datastoreItem xmlns:ds="http://schemas.openxmlformats.org/officeDocument/2006/customXml" ds:itemID="{981E38E8-FCFC-41FF-BDD8-8590B3180506}">
+<ds:datastoreItem xmlns:ds="http://schemas.openxmlformats.org/officeDocument/2006/customXml" ds:itemID="{07B2EFAE-F79E-4B2E-9994-4AC7BBBBDD8D}">
   <ds:schemaRefs>
     <ds:schemaRef ds:uri="http://schemas.openxmlformats.org/officeDocument/2006/bibliography"/>
   </ds:schemaRefs>

</xml_diff>